<commit_message>
need to rerun E4
</commit_message>
<xml_diff>
--- a/lab1/Lab1.docx
+++ b/lab1/Lab1.docx
@@ -9230,58 +9230,18 @@
         <w:pStyle w:val="NormalWeb"/>
         <w:spacing w:before="0" w:beforeAutospacing="0" w:after="150" w:afterAutospacing="0"/>
         <w:rPr>
-          <w:ins w:id="812" w:author="Harvey Shyan Yih Tan" w:date="2019-09-26T01:31:00Z"/>
+          <w:ins w:id="812" w:author="Harvey Shyan Yih Tan" w:date="2019-09-26T17:42:00Z"/>
           <w:rFonts w:ascii="Times" w:hAnsi="Times"/>
           <w:color w:val="000000"/>
-          <w:rPrChange w:id="813" w:author="Harvey Shyan Yih Tan" w:date="2019-09-26T01:31:00Z">
-            <w:rPr>
-              <w:ins w:id="814" w:author="Harvey Shyan Yih Tan" w:date="2019-09-26T01:31:00Z"/>
-              <w:rFonts w:ascii="Helvetica Neue" w:hAnsi="Helvetica Neue"/>
+          <w:rPrChange w:id="813" w:author="Harvey Shyan Yih Tan" w:date="2019-09-26T17:42:00Z">
+            <w:rPr>
+              <w:ins w:id="814" w:author="Harvey Shyan Yih Tan" w:date="2019-09-26T17:42:00Z"/>
+              <w:rFonts w:ascii="Times" w:hAnsi="Times"/>
               <w:color w:val="000000"/>
-              <w:sz w:val="21"/>
-              <w:szCs w:val="21"/>
-            </w:rPr>
-          </w:rPrChange>
-        </w:rPr>
-        <w:pPrChange w:id="815" w:author="Harvey Shyan Yih Tan" w:date="2019-09-26T17:37:00Z">
-          <w:pPr>
-            <w:pStyle w:val="NormalWeb"/>
-            <w:spacing w:before="0" w:beforeAutospacing="0" w:after="150" w:afterAutospacing="0"/>
-          </w:pPr>
-        </w:pPrChange>
-      </w:pPr>
-      <w:ins w:id="816" w:author="Harvey Shyan Yih Tan" w:date="2019-09-26T01:31:00Z">
-        <w:r>
-          <w:rPr>
-            <w:rFonts w:ascii="Times" w:hAnsi="Times"/>
-            <w:color w:val="000000"/>
-            <w:rPrChange w:id="817" w:author="Harvey Shyan Yih Tan" w:date="2019-09-26T01:31:00Z">
-              <w:rPr>
-                <w:rFonts w:ascii="Helvetica Neue" w:hAnsi="Helvetica Neue"/>
-                <w:color w:val="000000"/>
-                <w:sz w:val="21"/>
-                <w:szCs w:val="21"/>
-              </w:rPr>
-            </w:rPrChange>
-          </w:rPr>
-          <w:t>Use this script for the following destinations:</w:t>
-        </w:r>
-      </w:ins>
-    </w:p>
-    <w:p>
-      <w:pPr>
-        <w:pStyle w:val="NormalWeb"/>
-        <w:numPr>
-          <w:ilvl w:val="0"/>
-          <w:numId w:val="6"/>
-        </w:numPr>
-        <w:spacing w:before="0" w:beforeAutospacing="0" w:after="150" w:afterAutospacing="0"/>
-        <w:rPr>
-          <w:ins w:id="818" w:author="Harvey Shyan Yih Tan" w:date="2019-09-26T01:37:00Z"/>
-          <w:rFonts w:ascii="Times" w:hAnsi="Times"/>
-          <w:color w:val="000000"/>
-        </w:rPr>
-        <w:pPrChange w:id="819" w:author="Harvey Shyan Yih Tan" w:date="2019-09-26T17:37:00Z">
+            </w:rPr>
+          </w:rPrChange>
+        </w:rPr>
+        <w:pPrChange w:id="815" w:author="Harvey Shyan Yih Tan" w:date="2019-09-26T17:42:00Z">
           <w:pPr>
             <w:pStyle w:val="NormalWeb"/>
             <w:numPr>
@@ -9292,11 +9252,35 @@
           </w:pPr>
         </w:pPrChange>
       </w:pPr>
-      <w:ins w:id="820" w:author="Harvey Shyan Yih Tan" w:date="2019-09-26T01:37:00Z">
+      <w:ins w:id="816" w:author="Harvey Shyan Yih Tan" w:date="2019-09-26T01:31:00Z">
         <w:r>
           <w:rPr>
             <w:rFonts w:ascii="Times" w:hAnsi="Times"/>
             <w:color w:val="000000"/>
+            <w:rPrChange w:id="817" w:author="Harvey Shyan Yih Tan" w:date="2019-09-26T01:31:00Z">
+              <w:rPr>
+                <w:rFonts w:ascii="Helvetica Neue" w:hAnsi="Helvetica Neue"/>
+                <w:color w:val="000000"/>
+                <w:sz w:val="21"/>
+                <w:szCs w:val="21"/>
+              </w:rPr>
+            </w:rPrChange>
+          </w:rPr>
+          <w:t>Use this script for the following destinations:</w:t>
+        </w:r>
+      </w:ins>
+      <w:ins w:id="818" w:author="Harvey Shyan Yih Tan" w:date="2019-09-26T17:42:00Z">
+        <w:r>
+          <w:rPr>
+            <w:rFonts w:ascii="Times" w:hAnsi="Times"/>
+            <w:color w:val="000000"/>
+          </w:rPr>
+          <w:t xml:space="preserve"> </w:t>
+        </w:r>
+        <w:r>
+          <w:rPr>
+            <w:rFonts w:ascii="Times" w:hAnsi="Times"/>
+            <w:color w:val="000000"/>
           </w:rPr>
           <w:fldChar w:fldCharType="begin"/>
         </w:r>
@@ -9307,11 +9291,13 @@
           </w:rPr>
           <w:instrText xml:space="preserve"> HYPERLINK "http://</w:instrText>
         </w:r>
+      </w:ins>
+      <w:ins w:id="819" w:author="Harvey Shyan Yih Tan" w:date="2019-09-26T01:37:00Z">
         <w:r>
           <w:rPr>
             <w:rFonts w:ascii="Times" w:hAnsi="Times"/>
             <w:color w:val="000000"/>
-            <w:rPrChange w:id="821" w:author="Harvey Shyan Yih Tan" w:date="2019-09-26T01:37:00Z">
+            <w:rPrChange w:id="820" w:author="Harvey Shyan Yih Tan" w:date="2019-09-26T17:42:00Z">
               <w:rPr>
                 <w:rStyle w:val="Hyperlink"/>
                 <w:rFonts w:ascii="Times" w:hAnsi="Times"/>
@@ -9320,6 +9306,8 @@
           </w:rPr>
           <w:instrText>www.unsw.edu.au/</w:instrText>
         </w:r>
+      </w:ins>
+      <w:ins w:id="821" w:author="Harvey Shyan Yih Tan" w:date="2019-09-26T17:42:00Z">
         <w:r>
           <w:rPr>
             <w:rFonts w:ascii="Times" w:hAnsi="Times"/>
@@ -9334,17 +9322,221 @@
           </w:rPr>
           <w:fldChar w:fldCharType="separate"/>
         </w:r>
+      </w:ins>
+      <w:ins w:id="822" w:author="Harvey Shyan Yih Tan" w:date="2019-09-26T01:37:00Z">
         <w:r>
           <w:rPr>
             <w:rStyle w:val="Hyperlink"/>
             <w:rFonts w:ascii="Times" w:hAnsi="Times"/>
+            <w:rPrChange w:id="823" w:author="Harvey Shyan Yih Tan" w:date="2019-09-26T17:42:00Z">
+              <w:rPr>
+                <w:rStyle w:val="Hyperlink"/>
+                <w:rFonts w:ascii="Times" w:hAnsi="Times"/>
+              </w:rPr>
+            </w:rPrChange>
           </w:rPr>
           <w:t>www.unsw.edu.au/</w:t>
         </w:r>
+      </w:ins>
+      <w:ins w:id="824" w:author="Harvey Shyan Yih Tan" w:date="2019-09-26T17:42:00Z">
         <w:r>
           <w:rPr>
             <w:rFonts w:ascii="Times" w:hAnsi="Times"/>
             <w:color w:val="000000"/>
+          </w:rPr>
+          <w:fldChar w:fldCharType="end"/>
+        </w:r>
+        <w:r>
+          <w:rPr>
+            <w:rFonts w:ascii="Times" w:hAnsi="Times"/>
+            <w:color w:val="000000"/>
+          </w:rPr>
+          <w:t xml:space="preserve"> &amp; </w:t>
+        </w:r>
+        <w:r>
+          <w:rPr>
+            <w:rFonts w:ascii="Times" w:hAnsi="Times"/>
+            <w:color w:val="000000"/>
+          </w:rPr>
+          <w:fldChar w:fldCharType="begin"/>
+        </w:r>
+        <w:r>
+          <w:rPr>
+            <w:rFonts w:ascii="Times" w:hAnsi="Times"/>
+            <w:color w:val="000000"/>
+          </w:rPr>
+          <w:instrText xml:space="preserve"> HYPERLINK "http://</w:instrText>
+        </w:r>
+      </w:ins>
+      <w:ins w:id="825" w:author="Harvey Shyan Yih Tan" w:date="2019-09-26T01:38:00Z">
+        <w:r>
+          <w:rPr>
+            <w:rFonts w:ascii="Times" w:hAnsi="Times"/>
+            <w:color w:val="000000"/>
+            <w:rPrChange w:id="826" w:author="Harvey Shyan Yih Tan" w:date="2019-09-26T17:42:00Z">
+              <w:rPr>
+                <w:rStyle w:val="Hyperlink"/>
+                <w:rFonts w:ascii="Times" w:hAnsi="Times"/>
+              </w:rPr>
+            </w:rPrChange>
+          </w:rPr>
+          <w:instrText>www.upm.edu.my/</w:instrText>
+        </w:r>
+      </w:ins>
+      <w:ins w:id="827" w:author="Harvey Shyan Yih Tan" w:date="2019-09-26T17:42:00Z">
+        <w:r>
+          <w:rPr>
+            <w:rFonts w:ascii="Times" w:hAnsi="Times"/>
+            <w:color w:val="000000"/>
+          </w:rPr>
+          <w:instrText xml:space="preserve">" </w:instrText>
+        </w:r>
+        <w:r>
+          <w:rPr>
+            <w:rFonts w:ascii="Times" w:hAnsi="Times"/>
+            <w:color w:val="000000"/>
+          </w:rPr>
+          <w:fldChar w:fldCharType="separate"/>
+        </w:r>
+      </w:ins>
+      <w:ins w:id="828" w:author="Harvey Shyan Yih Tan" w:date="2019-09-26T01:38:00Z">
+        <w:r>
+          <w:rPr>
+            <w:rStyle w:val="Hyperlink"/>
+            <w:rFonts w:ascii="Times" w:hAnsi="Times"/>
+            <w:rPrChange w:id="829" w:author="Harvey Shyan Yih Tan" w:date="2019-09-26T17:42:00Z">
+              <w:rPr>
+                <w:rStyle w:val="Hyperlink"/>
+                <w:rFonts w:ascii="Times" w:hAnsi="Times"/>
+              </w:rPr>
+            </w:rPrChange>
+          </w:rPr>
+          <w:t>www.upm.edu.my/</w:t>
+        </w:r>
+      </w:ins>
+      <w:ins w:id="830" w:author="Harvey Shyan Yih Tan" w:date="2019-09-26T17:42:00Z">
+        <w:r>
+          <w:rPr>
+            <w:rFonts w:ascii="Times" w:hAnsi="Times"/>
+            <w:color w:val="000000"/>
+          </w:rPr>
+          <w:fldChar w:fldCharType="end"/>
+        </w:r>
+        <w:r>
+          <w:rPr>
+            <w:rFonts w:ascii="Times" w:hAnsi="Times"/>
+            <w:color w:val="000000"/>
+            <w:rPrChange w:id="831" w:author="Harvey Shyan Yih Tan" w:date="2019-09-26T17:42:00Z">
+              <w:rPr>
+                <w:rFonts w:ascii="Times" w:hAnsi="Times"/>
+                <w:color w:val="000000"/>
+              </w:rPr>
+            </w:rPrChange>
+          </w:rPr>
+          <w:t xml:space="preserve"> &amp; </w:t>
+        </w:r>
+        <w:r>
+          <w:rPr>
+            <w:rFonts w:ascii="Times" w:hAnsi="Times"/>
+            <w:color w:val="000000"/>
+            <w:rPrChange w:id="832" w:author="Harvey Shyan Yih Tan" w:date="2019-09-26T17:42:00Z">
+              <w:rPr>
+                <w:rFonts w:ascii="Times" w:hAnsi="Times"/>
+                <w:color w:val="000000"/>
+              </w:rPr>
+            </w:rPrChange>
+          </w:rPr>
+          <w:fldChar w:fldCharType="begin"/>
+        </w:r>
+        <w:r>
+          <w:rPr>
+            <w:rFonts w:ascii="Times" w:hAnsi="Times"/>
+            <w:color w:val="000000"/>
+            <w:rPrChange w:id="833" w:author="Harvey Shyan Yih Tan" w:date="2019-09-26T17:42:00Z">
+              <w:rPr>
+                <w:rFonts w:ascii="Times" w:hAnsi="Times"/>
+                <w:color w:val="000000"/>
+              </w:rPr>
+            </w:rPrChange>
+          </w:rPr>
+          <w:instrText xml:space="preserve"> HYPERLINK "http://</w:instrText>
+        </w:r>
+      </w:ins>
+      <w:ins w:id="834" w:author="Harvey Shyan Yih Tan" w:date="2019-09-26T01:31:00Z">
+        <w:r>
+          <w:rPr>
+            <w:rFonts w:ascii="Times" w:hAnsi="Times"/>
+            <w:color w:val="000000"/>
+            <w:rPrChange w:id="835" w:author="Harvey Shyan Yih Tan" w:date="2019-09-26T17:42:00Z">
+              <w:rPr>
+                <w:rStyle w:val="Hyperlink"/>
+                <w:rFonts w:ascii="Helvetica Neue" w:hAnsi="Helvetica Neue"/>
+                <w:color w:val="3BA0F3"/>
+                <w:sz w:val="21"/>
+                <w:szCs w:val="21"/>
+              </w:rPr>
+            </w:rPrChange>
+          </w:rPr>
+          <w:instrText>www.tu-berlin.de</w:instrText>
+        </w:r>
+      </w:ins>
+      <w:ins w:id="836" w:author="Harvey Shyan Yih Tan" w:date="2019-09-26T17:42:00Z">
+        <w:r>
+          <w:rPr>
+            <w:rFonts w:ascii="Times" w:hAnsi="Times"/>
+            <w:color w:val="000000"/>
+            <w:rPrChange w:id="837" w:author="Harvey Shyan Yih Tan" w:date="2019-09-26T17:42:00Z">
+              <w:rPr>
+                <w:rFonts w:ascii="Times" w:hAnsi="Times"/>
+                <w:color w:val="000000"/>
+              </w:rPr>
+            </w:rPrChange>
+          </w:rPr>
+          <w:instrText xml:space="preserve">" </w:instrText>
+        </w:r>
+        <w:r>
+          <w:rPr>
+            <w:rFonts w:ascii="Times" w:hAnsi="Times"/>
+            <w:color w:val="000000"/>
+            <w:rPrChange w:id="838" w:author="Harvey Shyan Yih Tan" w:date="2019-09-26T17:42:00Z">
+              <w:rPr>
+                <w:rFonts w:ascii="Times" w:hAnsi="Times"/>
+                <w:color w:val="000000"/>
+              </w:rPr>
+            </w:rPrChange>
+          </w:rPr>
+          <w:fldChar w:fldCharType="separate"/>
+        </w:r>
+      </w:ins>
+      <w:ins w:id="839" w:author="Harvey Shyan Yih Tan" w:date="2019-09-26T01:31:00Z">
+        <w:r>
+          <w:rPr>
+            <w:rStyle w:val="Hyperlink"/>
+            <w:rFonts w:ascii="Times" w:hAnsi="Times"/>
+            <w:rPrChange w:id="840" w:author="Harvey Shyan Yih Tan" w:date="2019-09-26T17:42:00Z">
+              <w:rPr>
+                <w:rStyle w:val="Hyperlink"/>
+                <w:rFonts w:ascii="Helvetica Neue" w:hAnsi="Helvetica Neue"/>
+                <w:color w:val="3BA0F3"/>
+                <w:sz w:val="21"/>
+                <w:szCs w:val="21"/>
+              </w:rPr>
+            </w:rPrChange>
+          </w:rPr>
+          <w:t>www.tu-berlin.de</w:t>
+        </w:r>
+      </w:ins>
+      <w:ins w:id="841" w:author="Harvey Shyan Yih Tan" w:date="2019-09-26T17:42:00Z">
+        <w:r>
+          <w:rPr>
+            <w:rFonts w:ascii="Times" w:hAnsi="Times"/>
+            <w:color w:val="000000"/>
+            <w:rPrChange w:id="842" w:author="Harvey Shyan Yih Tan" w:date="2019-09-26T17:42:00Z">
+              <w:rPr>
+                <w:rFonts w:ascii="Times" w:hAnsi="Times"/>
+                <w:color w:val="000000"/>
+              </w:rPr>
+            </w:rPrChange>
           </w:rPr>
           <w:fldChar w:fldCharType="end"/>
         </w:r>
@@ -9353,17 +9545,26 @@
     <w:p>
       <w:pPr>
         <w:pStyle w:val="NormalWeb"/>
-        <w:numPr>
-          <w:ilvl w:val="0"/>
-          <w:numId w:val="6"/>
-        </w:numPr>
         <w:spacing w:before="0" w:beforeAutospacing="0" w:after="150" w:afterAutospacing="0"/>
         <w:rPr>
-          <w:ins w:id="822" w:author="Harvey Shyan Yih Tan" w:date="2019-09-26T01:38:00Z"/>
+          <w:ins w:id="843" w:author="Harvey Shyan Yih Tan" w:date="2019-09-26T17:42:00Z"/>
           <w:rFonts w:ascii="Times" w:hAnsi="Times"/>
           <w:color w:val="000000"/>
         </w:rPr>
-        <w:pPrChange w:id="823" w:author="Harvey Shyan Yih Tan" w:date="2019-09-26T17:37:00Z">
+      </w:pPr>
+      <w:bookmarkStart w:id="844" w:name="_GoBack"/>
+      <w:bookmarkEnd w:id="844"/>
+    </w:p>
+    <w:p>
+      <w:pPr>
+        <w:pStyle w:val="NormalWeb"/>
+        <w:spacing w:before="0" w:beforeAutospacing="0" w:after="150" w:afterAutospacing="0"/>
+        <w:rPr>
+          <w:ins w:id="845" w:author="Harvey Shyan Yih Tan" w:date="2019-09-26T01:33:00Z"/>
+          <w:rFonts w:ascii="Times" w:hAnsi="Times"/>
+          <w:color w:val="000000"/>
+        </w:rPr>
+        <w:pPrChange w:id="846" w:author="Harvey Shyan Yih Tan" w:date="2019-09-26T17:42:00Z">
           <w:pPr>
             <w:pStyle w:val="NormalWeb"/>
             <w:numPr>
@@ -9374,724 +9575,6 @@
           </w:pPr>
         </w:pPrChange>
       </w:pPr>
-      <w:ins w:id="824" w:author="Harvey Shyan Yih Tan" w:date="2019-09-26T01:38:00Z">
-        <w:r>
-          <w:rPr>
-            <w:rFonts w:ascii="Times" w:hAnsi="Times"/>
-            <w:color w:val="000000"/>
-          </w:rPr>
-          <w:fldChar w:fldCharType="begin"/>
-        </w:r>
-        <w:r>
-          <w:rPr>
-            <w:rFonts w:ascii="Times" w:hAnsi="Times"/>
-            <w:color w:val="000000"/>
-          </w:rPr>
-          <w:instrText xml:space="preserve"> HYPERLINK "http://</w:instrText>
-        </w:r>
-        <w:r>
-          <w:rPr>
-            <w:rFonts w:ascii="Times" w:hAnsi="Times"/>
-            <w:color w:val="000000"/>
-            <w:rPrChange w:id="825" w:author="Harvey Shyan Yih Tan" w:date="2019-09-26T01:38:00Z">
-              <w:rPr>
-                <w:rStyle w:val="Hyperlink"/>
-                <w:rFonts w:ascii="Times" w:hAnsi="Times"/>
-              </w:rPr>
-            </w:rPrChange>
-          </w:rPr>
-          <w:instrText>www.upm.edu.my/</w:instrText>
-        </w:r>
-        <w:r>
-          <w:rPr>
-            <w:rFonts w:ascii="Times" w:hAnsi="Times"/>
-            <w:color w:val="000000"/>
-          </w:rPr>
-          <w:instrText xml:space="preserve">" </w:instrText>
-        </w:r>
-        <w:r>
-          <w:rPr>
-            <w:rFonts w:ascii="Times" w:hAnsi="Times"/>
-            <w:color w:val="000000"/>
-          </w:rPr>
-          <w:fldChar w:fldCharType="separate"/>
-        </w:r>
-        <w:r>
-          <w:rPr>
-            <w:rStyle w:val="Hyperlink"/>
-            <w:rFonts w:ascii="Times" w:hAnsi="Times"/>
-          </w:rPr>
-          <w:t>www.upm.edu.my/</w:t>
-        </w:r>
-        <w:r>
-          <w:rPr>
-            <w:rFonts w:ascii="Times" w:hAnsi="Times"/>
-            <w:color w:val="000000"/>
-          </w:rPr>
-          <w:fldChar w:fldCharType="end"/>
-        </w:r>
-      </w:ins>
-    </w:p>
-    <w:p>
-      <w:pPr>
-        <w:pStyle w:val="NormalWeb"/>
-        <w:numPr>
-          <w:ilvl w:val="0"/>
-          <w:numId w:val="6"/>
-        </w:numPr>
-        <w:spacing w:before="0" w:beforeAutospacing="0" w:after="150" w:afterAutospacing="0"/>
-        <w:rPr>
-          <w:ins w:id="826" w:author="Harvey Shyan Yih Tan" w:date="2019-09-26T01:33:00Z"/>
-          <w:rFonts w:ascii="Times" w:hAnsi="Times"/>
-          <w:color w:val="000000"/>
-        </w:rPr>
-        <w:pPrChange w:id="827" w:author="Harvey Shyan Yih Tan" w:date="2019-09-26T17:37:00Z">
-          <w:pPr>
-            <w:pStyle w:val="NormalWeb"/>
-            <w:numPr>
-              <w:numId w:val="6"/>
-            </w:numPr>
-            <w:spacing w:before="0" w:beforeAutospacing="0" w:after="150" w:afterAutospacing="0"/>
-            <w:ind w:left="1440" w:hanging="360"/>
-          </w:pPr>
-        </w:pPrChange>
-      </w:pPr>
-      <w:ins w:id="828" w:author="Harvey Shyan Yih Tan" w:date="2019-09-26T01:32:00Z">
-        <w:r>
-          <w:rPr>
-            <w:rFonts w:ascii="Times" w:hAnsi="Times"/>
-            <w:color w:val="000000"/>
-          </w:rPr>
-          <w:fldChar w:fldCharType="begin"/>
-        </w:r>
-        <w:r>
-          <w:rPr>
-            <w:rFonts w:ascii="Times" w:hAnsi="Times"/>
-            <w:color w:val="000000"/>
-          </w:rPr>
-          <w:instrText xml:space="preserve"> HYPERLINK "http://</w:instrText>
-        </w:r>
-      </w:ins>
-      <w:ins w:id="829" w:author="Harvey Shyan Yih Tan" w:date="2019-09-26T01:31:00Z">
-        <w:r>
-          <w:rPr>
-            <w:rFonts w:ascii="Times" w:hAnsi="Times"/>
-            <w:color w:val="000000"/>
-            <w:rPrChange w:id="830" w:author="Harvey Shyan Yih Tan" w:date="2019-09-26T01:32:00Z">
-              <w:rPr>
-                <w:rStyle w:val="Hyperlink"/>
-                <w:rFonts w:ascii="Helvetica Neue" w:hAnsi="Helvetica Neue"/>
-                <w:color w:val="3BA0F3"/>
-                <w:sz w:val="21"/>
-                <w:szCs w:val="21"/>
-              </w:rPr>
-            </w:rPrChange>
-          </w:rPr>
-          <w:instrText>www.tu-berlin.de</w:instrText>
-        </w:r>
-      </w:ins>
-      <w:ins w:id="831" w:author="Harvey Shyan Yih Tan" w:date="2019-09-26T01:32:00Z">
-        <w:r>
-          <w:rPr>
-            <w:rFonts w:ascii="Times" w:hAnsi="Times"/>
-            <w:color w:val="000000"/>
-          </w:rPr>
-          <w:instrText xml:space="preserve">" </w:instrText>
-        </w:r>
-        <w:r>
-          <w:rPr>
-            <w:rFonts w:ascii="Times" w:hAnsi="Times"/>
-            <w:color w:val="000000"/>
-          </w:rPr>
-          <w:fldChar w:fldCharType="separate"/>
-        </w:r>
-      </w:ins>
-      <w:ins w:id="832" w:author="Harvey Shyan Yih Tan" w:date="2019-09-26T01:31:00Z">
-        <w:r>
-          <w:rPr>
-            <w:rStyle w:val="Hyperlink"/>
-            <w:rFonts w:ascii="Times" w:hAnsi="Times"/>
-            <w:rPrChange w:id="833" w:author="Harvey Shyan Yih Tan" w:date="2019-09-26T01:32:00Z">
-              <w:rPr>
-                <w:rStyle w:val="Hyperlink"/>
-                <w:rFonts w:ascii="Helvetica Neue" w:hAnsi="Helvetica Neue"/>
-                <w:color w:val="3BA0F3"/>
-                <w:sz w:val="21"/>
-                <w:szCs w:val="21"/>
-              </w:rPr>
-            </w:rPrChange>
-          </w:rPr>
-          <w:t>www.tu-berlin.de</w:t>
-        </w:r>
-      </w:ins>
-      <w:ins w:id="834" w:author="Harvey Shyan Yih Tan" w:date="2019-09-26T01:32:00Z">
-        <w:r>
-          <w:rPr>
-            <w:rFonts w:ascii="Times" w:hAnsi="Times"/>
-            <w:color w:val="000000"/>
-          </w:rPr>
-          <w:fldChar w:fldCharType="end"/>
-        </w:r>
-      </w:ins>
-    </w:p>
-    <w:p>
-      <w:pPr>
-        <w:pBdr>
-          <w:top w:val="single" w:sz="6" w:space="7" w:color="CCCCCC"/>
-          <w:left w:val="single" w:sz="6" w:space="7" w:color="CCCCCC"/>
-          <w:bottom w:val="single" w:sz="6" w:space="7" w:color="CCCCCC"/>
-          <w:right w:val="single" w:sz="6" w:space="7" w:color="CCCCCC"/>
-        </w:pBdr>
-        <w:shd w:val="clear" w:color="auto" w:fill="F5F5F5"/>
-        <w:tabs>
-          <w:tab w:val="left" w:pos="916"/>
-          <w:tab w:val="left" w:pos="1832"/>
-          <w:tab w:val="left" w:pos="2748"/>
-          <w:tab w:val="left" w:pos="3664"/>
-          <w:tab w:val="left" w:pos="4580"/>
-          <w:tab w:val="left" w:pos="5496"/>
-          <w:tab w:val="left" w:pos="6412"/>
-          <w:tab w:val="left" w:pos="7328"/>
-          <w:tab w:val="left" w:pos="8244"/>
-          <w:tab w:val="left" w:pos="9160"/>
-          <w:tab w:val="left" w:pos="10076"/>
-          <w:tab w:val="left" w:pos="10992"/>
-          <w:tab w:val="left" w:pos="11908"/>
-          <w:tab w:val="left" w:pos="12824"/>
-          <w:tab w:val="left" w:pos="13740"/>
-          <w:tab w:val="left" w:pos="14656"/>
-        </w:tabs>
-        <w:wordWrap w:val="0"/>
-        <w:spacing w:after="150"/>
-        <w:rPr>
-          <w:ins w:id="835" w:author="Harvey Shyan Yih Tan" w:date="2019-09-26T13:14:00Z"/>
-          <w:rFonts w:ascii="Menlo" w:eastAsia="Times New Roman" w:hAnsi="Menlo" w:cs="Menlo"/>
-          <w:color w:val="333333"/>
-          <w:sz w:val="20"/>
-          <w:szCs w:val="20"/>
-        </w:rPr>
-        <w:pPrChange w:id="836" w:author="Harvey Shyan Yih Tan" w:date="2019-09-26T17:37:00Z">
-          <w:pPr>
-            <w:pBdr>
-              <w:top w:val="single" w:sz="6" w:space="7" w:color="CCCCCC"/>
-              <w:left w:val="single" w:sz="6" w:space="7" w:color="CCCCCC"/>
-              <w:bottom w:val="single" w:sz="6" w:space="7" w:color="CCCCCC"/>
-              <w:right w:val="single" w:sz="6" w:space="7" w:color="CCCCCC"/>
-            </w:pBdr>
-            <w:shd w:val="clear" w:color="auto" w:fill="F5F5F5"/>
-            <w:tabs>
-              <w:tab w:val="left" w:pos="916"/>
-              <w:tab w:val="left" w:pos="1832"/>
-              <w:tab w:val="left" w:pos="2748"/>
-              <w:tab w:val="left" w:pos="3664"/>
-              <w:tab w:val="left" w:pos="4580"/>
-              <w:tab w:val="left" w:pos="5496"/>
-              <w:tab w:val="left" w:pos="6412"/>
-              <w:tab w:val="left" w:pos="7328"/>
-              <w:tab w:val="left" w:pos="8244"/>
-              <w:tab w:val="left" w:pos="9160"/>
-              <w:tab w:val="left" w:pos="10076"/>
-              <w:tab w:val="left" w:pos="10992"/>
-              <w:tab w:val="left" w:pos="11908"/>
-              <w:tab w:val="left" w:pos="12824"/>
-              <w:tab w:val="left" w:pos="13740"/>
-              <w:tab w:val="left" w:pos="14656"/>
-            </w:tabs>
-            <w:wordWrap w:val="0"/>
-            <w:spacing w:after="150"/>
-          </w:pPr>
-        </w:pPrChange>
-      </w:pPr>
-      <w:ins w:id="837" w:author="Harvey Shyan Yih Tan" w:date="2019-09-26T13:14:00Z">
-        <w:r>
-          <w:rPr>
-            <w:rFonts w:ascii="Menlo" w:eastAsia="Times New Roman" w:hAnsi="Menlo" w:cs="Menlo"/>
-            <w:color w:val="333333"/>
-            <w:sz w:val="20"/>
-            <w:szCs w:val="20"/>
-          </w:rPr>
-          <w:t>&gt;</w:t>
-        </w:r>
-        <w:r>
-          <w:rPr>
-            <w:rFonts w:ascii="Menlo" w:eastAsia="Times New Roman" w:hAnsi="Menlo" w:cs="Menlo"/>
-            <w:color w:val="333333"/>
-            <w:sz w:val="20"/>
-            <w:szCs w:val="20"/>
-            <w:rPrChange w:id="838" w:author="Harvey Shyan Yih Tan" w:date="2019-09-26T13:14:00Z">
-              <w:rPr/>
-            </w:rPrChange>
-          </w:rPr>
-          <w:t xml:space="preserve"> </w:t>
-        </w:r>
-        <w:r>
-          <w:rPr>
-            <w:rFonts w:ascii="Menlo" w:eastAsia="Times New Roman" w:hAnsi="Menlo" w:cs="Menlo"/>
-            <w:color w:val="333333"/>
-            <w:sz w:val="20"/>
-            <w:szCs w:val="20"/>
-          </w:rPr>
-          <w:t>./runping.sh www.unsw.edu.au</w:t>
-        </w:r>
-      </w:ins>
-    </w:p>
-    <w:p>
-      <w:pPr>
-        <w:pBdr>
-          <w:top w:val="single" w:sz="6" w:space="7" w:color="CCCCCC"/>
-          <w:left w:val="single" w:sz="6" w:space="7" w:color="CCCCCC"/>
-          <w:bottom w:val="single" w:sz="6" w:space="7" w:color="CCCCCC"/>
-          <w:right w:val="single" w:sz="6" w:space="7" w:color="CCCCCC"/>
-        </w:pBdr>
-        <w:shd w:val="clear" w:color="auto" w:fill="F5F5F5"/>
-        <w:tabs>
-          <w:tab w:val="left" w:pos="916"/>
-          <w:tab w:val="left" w:pos="1832"/>
-          <w:tab w:val="left" w:pos="2748"/>
-          <w:tab w:val="left" w:pos="3664"/>
-          <w:tab w:val="left" w:pos="4580"/>
-          <w:tab w:val="left" w:pos="5496"/>
-          <w:tab w:val="left" w:pos="6412"/>
-          <w:tab w:val="left" w:pos="7328"/>
-          <w:tab w:val="left" w:pos="8244"/>
-          <w:tab w:val="left" w:pos="9160"/>
-          <w:tab w:val="left" w:pos="10076"/>
-          <w:tab w:val="left" w:pos="10992"/>
-          <w:tab w:val="left" w:pos="11908"/>
-          <w:tab w:val="left" w:pos="12824"/>
-          <w:tab w:val="left" w:pos="13740"/>
-          <w:tab w:val="left" w:pos="14656"/>
-        </w:tabs>
-        <w:wordWrap w:val="0"/>
-        <w:spacing w:after="150"/>
-        <w:rPr>
-          <w:ins w:id="839" w:author="Harvey Shyan Yih Tan" w:date="2019-09-26T13:14:00Z"/>
-          <w:rFonts w:ascii="Menlo" w:eastAsia="Times New Roman" w:hAnsi="Menlo" w:cs="Menlo"/>
-          <w:color w:val="333333"/>
-          <w:sz w:val="20"/>
-          <w:szCs w:val="20"/>
-        </w:rPr>
-        <w:pPrChange w:id="840" w:author="Harvey Shyan Yih Tan" w:date="2019-09-26T17:37:00Z">
-          <w:pPr>
-            <w:pBdr>
-              <w:top w:val="single" w:sz="6" w:space="7" w:color="CCCCCC"/>
-              <w:left w:val="single" w:sz="6" w:space="7" w:color="CCCCCC"/>
-              <w:bottom w:val="single" w:sz="6" w:space="7" w:color="CCCCCC"/>
-              <w:right w:val="single" w:sz="6" w:space="7" w:color="CCCCCC"/>
-            </w:pBdr>
-            <w:shd w:val="clear" w:color="auto" w:fill="F5F5F5"/>
-            <w:tabs>
-              <w:tab w:val="left" w:pos="916"/>
-              <w:tab w:val="left" w:pos="1832"/>
-              <w:tab w:val="left" w:pos="2748"/>
-              <w:tab w:val="left" w:pos="3664"/>
-              <w:tab w:val="left" w:pos="4580"/>
-              <w:tab w:val="left" w:pos="5496"/>
-              <w:tab w:val="left" w:pos="6412"/>
-              <w:tab w:val="left" w:pos="7328"/>
-              <w:tab w:val="left" w:pos="8244"/>
-              <w:tab w:val="left" w:pos="9160"/>
-              <w:tab w:val="left" w:pos="10076"/>
-              <w:tab w:val="left" w:pos="10992"/>
-              <w:tab w:val="left" w:pos="11908"/>
-              <w:tab w:val="left" w:pos="12824"/>
-              <w:tab w:val="left" w:pos="13740"/>
-              <w:tab w:val="left" w:pos="14656"/>
-            </w:tabs>
-            <w:wordWrap w:val="0"/>
-            <w:spacing w:after="150"/>
-          </w:pPr>
-        </w:pPrChange>
-      </w:pPr>
-      <w:ins w:id="841" w:author="Harvey Shyan Yih Tan" w:date="2019-09-26T13:14:00Z">
-        <w:r>
-          <w:rPr>
-            <w:rFonts w:ascii="Menlo" w:eastAsia="Times New Roman" w:hAnsi="Menlo" w:cs="Menlo"/>
-            <w:color w:val="333333"/>
-            <w:sz w:val="20"/>
-            <w:szCs w:val="20"/>
-          </w:rPr>
-          <w:t xml:space="preserve">&gt; </w:t>
-        </w:r>
-        <w:r>
-          <w:rPr>
-            <w:rFonts w:ascii="Menlo" w:eastAsia="Times New Roman" w:hAnsi="Menlo" w:cs="Menlo"/>
-            <w:color w:val="333333"/>
-            <w:sz w:val="20"/>
-            <w:szCs w:val="20"/>
-          </w:rPr>
-          <w:t>./runping.sh www.upm.edu.my</w:t>
-        </w:r>
-      </w:ins>
-    </w:p>
-    <w:p>
-      <w:pPr>
-        <w:pBdr>
-          <w:top w:val="single" w:sz="6" w:space="7" w:color="CCCCCC"/>
-          <w:left w:val="single" w:sz="6" w:space="7" w:color="CCCCCC"/>
-          <w:bottom w:val="single" w:sz="6" w:space="7" w:color="CCCCCC"/>
-          <w:right w:val="single" w:sz="6" w:space="7" w:color="CCCCCC"/>
-        </w:pBdr>
-        <w:shd w:val="clear" w:color="auto" w:fill="F5F5F5"/>
-        <w:tabs>
-          <w:tab w:val="left" w:pos="916"/>
-          <w:tab w:val="left" w:pos="1832"/>
-          <w:tab w:val="left" w:pos="2748"/>
-          <w:tab w:val="left" w:pos="3664"/>
-          <w:tab w:val="left" w:pos="4580"/>
-          <w:tab w:val="left" w:pos="5496"/>
-          <w:tab w:val="left" w:pos="6412"/>
-          <w:tab w:val="left" w:pos="7328"/>
-          <w:tab w:val="left" w:pos="8244"/>
-          <w:tab w:val="left" w:pos="9160"/>
-          <w:tab w:val="left" w:pos="10076"/>
-          <w:tab w:val="left" w:pos="10992"/>
-          <w:tab w:val="left" w:pos="11908"/>
-          <w:tab w:val="left" w:pos="12824"/>
-          <w:tab w:val="left" w:pos="13740"/>
-          <w:tab w:val="left" w:pos="14656"/>
-        </w:tabs>
-        <w:wordWrap w:val="0"/>
-        <w:spacing w:after="150"/>
-        <w:rPr>
-          <w:ins w:id="842" w:author="Harvey Shyan Yih Tan" w:date="2019-09-26T01:31:00Z"/>
-          <w:rFonts w:ascii="Times" w:hAnsi="Times"/>
-          <w:color w:val="000000"/>
-          <w:rPrChange w:id="843" w:author="Harvey Shyan Yih Tan" w:date="2019-09-26T01:32:00Z">
-            <w:rPr>
-              <w:ins w:id="844" w:author="Harvey Shyan Yih Tan" w:date="2019-09-26T01:31:00Z"/>
-              <w:rFonts w:ascii="Helvetica Neue" w:hAnsi="Helvetica Neue"/>
-              <w:color w:val="000000"/>
-              <w:sz w:val="21"/>
-              <w:szCs w:val="21"/>
-            </w:rPr>
-          </w:rPrChange>
-        </w:rPr>
-        <w:pPrChange w:id="845" w:author="Harvey Shyan Yih Tan" w:date="2019-09-26T17:37:00Z">
-          <w:pPr>
-            <w:pStyle w:val="NormalWeb"/>
-            <w:spacing w:before="0" w:beforeAutospacing="0" w:after="150" w:afterAutospacing="0"/>
-          </w:pPr>
-        </w:pPrChange>
-      </w:pPr>
-      <w:ins w:id="846" w:author="Harvey Shyan Yih Tan" w:date="2019-09-26T13:14:00Z">
-        <w:r>
-          <w:rPr>
-            <w:rFonts w:ascii="Menlo" w:eastAsia="Times New Roman" w:hAnsi="Menlo" w:cs="Menlo"/>
-            <w:color w:val="333333"/>
-            <w:sz w:val="20"/>
-            <w:szCs w:val="20"/>
-          </w:rPr>
-          <w:t xml:space="preserve">&gt; </w:t>
-        </w:r>
-        <w:r>
-          <w:rPr>
-            <w:rFonts w:ascii="Menlo" w:eastAsia="Times New Roman" w:hAnsi="Menlo" w:cs="Menlo"/>
-            <w:color w:val="333333"/>
-            <w:sz w:val="20"/>
-            <w:szCs w:val="20"/>
-          </w:rPr>
-          <w:t>./runping.sh www.tu-berlin.de</w:t>
-        </w:r>
-      </w:ins>
-    </w:p>
-    <w:p>
-      <w:pPr>
-        <w:spacing w:after="150"/>
-        <w:rPr>
-          <w:ins w:id="847" w:author="Harvey Shyan Yih Tan" w:date="2019-09-26T15:05:00Z"/>
-          <w:rFonts w:ascii="Times" w:eastAsia="Times New Roman" w:hAnsi="Times" w:cs="Times New Roman"/>
-          <w:color w:val="000000"/>
-        </w:rPr>
-        <w:pPrChange w:id="848" w:author="Harvey Shyan Yih Tan" w:date="2019-09-26T17:37:00Z">
-          <w:pPr>
-            <w:spacing w:after="150"/>
-          </w:pPr>
-        </w:pPrChange>
-      </w:pPr>
-    </w:p>
-    <w:p>
-      <w:pPr>
-        <w:pBdr>
-          <w:top w:val="single" w:sz="6" w:space="7" w:color="CCCCCC"/>
-          <w:left w:val="single" w:sz="6" w:space="7" w:color="CCCCCC"/>
-          <w:bottom w:val="single" w:sz="6" w:space="7" w:color="CCCCCC"/>
-          <w:right w:val="single" w:sz="6" w:space="7" w:color="CCCCCC"/>
-        </w:pBdr>
-        <w:shd w:val="clear" w:color="auto" w:fill="F5F5F5"/>
-        <w:tabs>
-          <w:tab w:val="left" w:pos="916"/>
-          <w:tab w:val="left" w:pos="1832"/>
-          <w:tab w:val="left" w:pos="2748"/>
-          <w:tab w:val="left" w:pos="3664"/>
-          <w:tab w:val="left" w:pos="4580"/>
-          <w:tab w:val="left" w:pos="5496"/>
-          <w:tab w:val="left" w:pos="6412"/>
-          <w:tab w:val="left" w:pos="7328"/>
-          <w:tab w:val="left" w:pos="8244"/>
-          <w:tab w:val="left" w:pos="9160"/>
-          <w:tab w:val="left" w:pos="10076"/>
-          <w:tab w:val="left" w:pos="10992"/>
-          <w:tab w:val="left" w:pos="11908"/>
-          <w:tab w:val="left" w:pos="12824"/>
-          <w:tab w:val="left" w:pos="13740"/>
-          <w:tab w:val="left" w:pos="14656"/>
-        </w:tabs>
-        <w:wordWrap w:val="0"/>
-        <w:spacing w:after="150"/>
-        <w:rPr>
-          <w:ins w:id="849" w:author="Harvey Shyan Yih Tan" w:date="2019-09-26T15:05:00Z"/>
-          <w:rFonts w:ascii="Menlo" w:eastAsia="Times New Roman" w:hAnsi="Menlo" w:cs="Menlo"/>
-          <w:color w:val="333333"/>
-          <w:sz w:val="20"/>
-          <w:szCs w:val="20"/>
-        </w:rPr>
-        <w:pPrChange w:id="850" w:author="Harvey Shyan Yih Tan" w:date="2019-09-26T17:37:00Z">
-          <w:pPr>
-            <w:pBdr>
-              <w:top w:val="single" w:sz="6" w:space="7" w:color="CCCCCC"/>
-              <w:left w:val="single" w:sz="6" w:space="7" w:color="CCCCCC"/>
-              <w:bottom w:val="single" w:sz="6" w:space="7" w:color="CCCCCC"/>
-              <w:right w:val="single" w:sz="6" w:space="7" w:color="CCCCCC"/>
-            </w:pBdr>
-            <w:shd w:val="clear" w:color="auto" w:fill="F5F5F5"/>
-            <w:tabs>
-              <w:tab w:val="left" w:pos="916"/>
-              <w:tab w:val="left" w:pos="1832"/>
-              <w:tab w:val="left" w:pos="2748"/>
-              <w:tab w:val="left" w:pos="3664"/>
-              <w:tab w:val="left" w:pos="4580"/>
-              <w:tab w:val="left" w:pos="5496"/>
-              <w:tab w:val="left" w:pos="6412"/>
-              <w:tab w:val="left" w:pos="7328"/>
-              <w:tab w:val="left" w:pos="8244"/>
-              <w:tab w:val="left" w:pos="9160"/>
-              <w:tab w:val="left" w:pos="10076"/>
-              <w:tab w:val="left" w:pos="10992"/>
-              <w:tab w:val="left" w:pos="11908"/>
-              <w:tab w:val="left" w:pos="12824"/>
-              <w:tab w:val="left" w:pos="13740"/>
-              <w:tab w:val="left" w:pos="14656"/>
-            </w:tabs>
-            <w:wordWrap w:val="0"/>
-            <w:spacing w:after="150"/>
-          </w:pPr>
-        </w:pPrChange>
-      </w:pPr>
-      <w:ins w:id="851" w:author="Harvey Shyan Yih Tan" w:date="2019-09-26T15:05:00Z">
-        <w:r>
-          <w:rPr>
-            <w:rFonts w:ascii="Menlo" w:eastAsia="Times New Roman" w:hAnsi="Menlo" w:cs="Menlo"/>
-            <w:color w:val="333333"/>
-            <w:sz w:val="20"/>
-            <w:szCs w:val="20"/>
-          </w:rPr>
-          <w:t>&gt;</w:t>
-        </w:r>
-        <w:r>
-          <w:rPr>
-            <w:rFonts w:ascii="Menlo" w:eastAsia="Times New Roman" w:hAnsi="Menlo" w:cs="Menlo"/>
-            <w:color w:val="333333"/>
-            <w:sz w:val="20"/>
-            <w:szCs w:val="20"/>
-          </w:rPr>
-          <w:t xml:space="preserve"> </w:t>
-        </w:r>
-        <w:r>
-          <w:rPr>
-            <w:rFonts w:ascii="Menlo" w:eastAsia="Times New Roman" w:hAnsi="Menlo" w:cs="Menlo"/>
-            <w:color w:val="333333"/>
-            <w:sz w:val="20"/>
-            <w:szCs w:val="20"/>
-          </w:rPr>
-          <w:t>./plot.sh www.unsw.edu.au-p*</w:t>
-        </w:r>
-      </w:ins>
-    </w:p>
-    <w:p>
-      <w:pPr>
-        <w:pBdr>
-          <w:top w:val="single" w:sz="6" w:space="7" w:color="CCCCCC"/>
-          <w:left w:val="single" w:sz="6" w:space="7" w:color="CCCCCC"/>
-          <w:bottom w:val="single" w:sz="6" w:space="7" w:color="CCCCCC"/>
-          <w:right w:val="single" w:sz="6" w:space="7" w:color="CCCCCC"/>
-        </w:pBdr>
-        <w:shd w:val="clear" w:color="auto" w:fill="F5F5F5"/>
-        <w:tabs>
-          <w:tab w:val="left" w:pos="916"/>
-          <w:tab w:val="left" w:pos="1832"/>
-          <w:tab w:val="left" w:pos="2748"/>
-          <w:tab w:val="left" w:pos="3664"/>
-          <w:tab w:val="left" w:pos="4580"/>
-          <w:tab w:val="left" w:pos="5496"/>
-          <w:tab w:val="left" w:pos="6412"/>
-          <w:tab w:val="left" w:pos="7328"/>
-          <w:tab w:val="left" w:pos="8244"/>
-          <w:tab w:val="left" w:pos="9160"/>
-          <w:tab w:val="left" w:pos="10076"/>
-          <w:tab w:val="left" w:pos="10992"/>
-          <w:tab w:val="left" w:pos="11908"/>
-          <w:tab w:val="left" w:pos="12824"/>
-          <w:tab w:val="left" w:pos="13740"/>
-          <w:tab w:val="left" w:pos="14656"/>
-        </w:tabs>
-        <w:wordWrap w:val="0"/>
-        <w:spacing w:after="150"/>
-        <w:rPr>
-          <w:ins w:id="852" w:author="Harvey Shyan Yih Tan" w:date="2019-09-26T15:05:00Z"/>
-          <w:rFonts w:ascii="Menlo" w:eastAsia="Times New Roman" w:hAnsi="Menlo" w:cs="Menlo"/>
-          <w:color w:val="333333"/>
-          <w:sz w:val="20"/>
-          <w:szCs w:val="20"/>
-        </w:rPr>
-        <w:pPrChange w:id="853" w:author="Harvey Shyan Yih Tan" w:date="2019-09-26T17:37:00Z">
-          <w:pPr>
-            <w:pBdr>
-              <w:top w:val="single" w:sz="6" w:space="7" w:color="CCCCCC"/>
-              <w:left w:val="single" w:sz="6" w:space="7" w:color="CCCCCC"/>
-              <w:bottom w:val="single" w:sz="6" w:space="7" w:color="CCCCCC"/>
-              <w:right w:val="single" w:sz="6" w:space="7" w:color="CCCCCC"/>
-            </w:pBdr>
-            <w:shd w:val="clear" w:color="auto" w:fill="F5F5F5"/>
-            <w:tabs>
-              <w:tab w:val="left" w:pos="916"/>
-              <w:tab w:val="left" w:pos="1832"/>
-              <w:tab w:val="left" w:pos="2748"/>
-              <w:tab w:val="left" w:pos="3664"/>
-              <w:tab w:val="left" w:pos="4580"/>
-              <w:tab w:val="left" w:pos="5496"/>
-              <w:tab w:val="left" w:pos="6412"/>
-              <w:tab w:val="left" w:pos="7328"/>
-              <w:tab w:val="left" w:pos="8244"/>
-              <w:tab w:val="left" w:pos="9160"/>
-              <w:tab w:val="left" w:pos="10076"/>
-              <w:tab w:val="left" w:pos="10992"/>
-              <w:tab w:val="left" w:pos="11908"/>
-              <w:tab w:val="left" w:pos="12824"/>
-              <w:tab w:val="left" w:pos="13740"/>
-              <w:tab w:val="left" w:pos="14656"/>
-            </w:tabs>
-            <w:wordWrap w:val="0"/>
-            <w:spacing w:after="150"/>
-          </w:pPr>
-        </w:pPrChange>
-      </w:pPr>
-      <w:ins w:id="854" w:author="Harvey Shyan Yih Tan" w:date="2019-09-26T15:05:00Z">
-        <w:r>
-          <w:rPr>
-            <w:rFonts w:ascii="Menlo" w:eastAsia="Times New Roman" w:hAnsi="Menlo" w:cs="Menlo"/>
-            <w:color w:val="333333"/>
-            <w:sz w:val="20"/>
-            <w:szCs w:val="20"/>
-          </w:rPr>
-          <w:t xml:space="preserve">&gt; </w:t>
-        </w:r>
-        <w:r>
-          <w:rPr>
-            <w:rFonts w:ascii="Menlo" w:eastAsia="Times New Roman" w:hAnsi="Menlo" w:cs="Menlo"/>
-            <w:color w:val="333333"/>
-            <w:sz w:val="20"/>
-            <w:szCs w:val="20"/>
-          </w:rPr>
-          <w:t>./plot.sh www.upm.edu.my-p*</w:t>
-        </w:r>
-      </w:ins>
-    </w:p>
-    <w:p>
-      <w:pPr>
-        <w:pBdr>
-          <w:top w:val="single" w:sz="6" w:space="7" w:color="CCCCCC"/>
-          <w:left w:val="single" w:sz="6" w:space="7" w:color="CCCCCC"/>
-          <w:bottom w:val="single" w:sz="6" w:space="7" w:color="CCCCCC"/>
-          <w:right w:val="single" w:sz="6" w:space="7" w:color="CCCCCC"/>
-        </w:pBdr>
-        <w:shd w:val="clear" w:color="auto" w:fill="F5F5F5"/>
-        <w:tabs>
-          <w:tab w:val="left" w:pos="916"/>
-          <w:tab w:val="left" w:pos="1832"/>
-          <w:tab w:val="left" w:pos="2748"/>
-          <w:tab w:val="left" w:pos="3664"/>
-          <w:tab w:val="left" w:pos="4580"/>
-          <w:tab w:val="left" w:pos="5496"/>
-          <w:tab w:val="left" w:pos="6412"/>
-          <w:tab w:val="left" w:pos="7328"/>
-          <w:tab w:val="left" w:pos="8244"/>
-          <w:tab w:val="left" w:pos="9160"/>
-          <w:tab w:val="left" w:pos="10076"/>
-          <w:tab w:val="left" w:pos="10992"/>
-          <w:tab w:val="left" w:pos="11908"/>
-          <w:tab w:val="left" w:pos="12824"/>
-          <w:tab w:val="left" w:pos="13740"/>
-          <w:tab w:val="left" w:pos="14656"/>
-        </w:tabs>
-        <w:wordWrap w:val="0"/>
-        <w:spacing w:after="150"/>
-        <w:rPr>
-          <w:ins w:id="855" w:author="Harvey Shyan Yih Tan" w:date="2019-09-26T01:29:00Z"/>
-          <w:rFonts w:ascii="Times" w:eastAsia="Times New Roman" w:hAnsi="Times" w:cs="Times New Roman"/>
-          <w:color w:val="000000"/>
-          <w:rPrChange w:id="856" w:author="Harvey Shyan Yih Tan" w:date="2019-09-26T01:31:00Z">
-            <w:rPr>
-              <w:ins w:id="857" w:author="Harvey Shyan Yih Tan" w:date="2019-09-26T01:29:00Z"/>
-              <w:rFonts w:ascii="Helvetica Neue" w:eastAsia="Times New Roman" w:hAnsi="Helvetica Neue" w:cs="Times New Roman"/>
-              <w:color w:val="000000"/>
-              <w:sz w:val="21"/>
-              <w:szCs w:val="21"/>
-            </w:rPr>
-          </w:rPrChange>
-        </w:rPr>
-        <w:pPrChange w:id="858" w:author="Harvey Shyan Yih Tan" w:date="2019-09-26T17:37:00Z">
-          <w:pPr>
-            <w:pBdr>
-              <w:top w:val="single" w:sz="6" w:space="7" w:color="CCCCCC"/>
-              <w:left w:val="single" w:sz="6" w:space="7" w:color="CCCCCC"/>
-              <w:bottom w:val="single" w:sz="6" w:space="7" w:color="CCCCCC"/>
-              <w:right w:val="single" w:sz="6" w:space="7" w:color="CCCCCC"/>
-            </w:pBdr>
-            <w:shd w:val="clear" w:color="auto" w:fill="F5F5F5"/>
-            <w:tabs>
-              <w:tab w:val="left" w:pos="916"/>
-              <w:tab w:val="left" w:pos="1832"/>
-              <w:tab w:val="left" w:pos="2748"/>
-              <w:tab w:val="left" w:pos="3664"/>
-              <w:tab w:val="left" w:pos="4580"/>
-              <w:tab w:val="left" w:pos="5496"/>
-              <w:tab w:val="left" w:pos="6412"/>
-              <w:tab w:val="left" w:pos="7328"/>
-              <w:tab w:val="left" w:pos="8244"/>
-              <w:tab w:val="left" w:pos="9160"/>
-              <w:tab w:val="left" w:pos="10076"/>
-              <w:tab w:val="left" w:pos="10992"/>
-              <w:tab w:val="left" w:pos="11908"/>
-              <w:tab w:val="left" w:pos="12824"/>
-              <w:tab w:val="left" w:pos="13740"/>
-              <w:tab w:val="left" w:pos="14656"/>
-            </w:tabs>
-            <w:wordWrap w:val="0"/>
-            <w:spacing w:after="150"/>
-          </w:pPr>
-        </w:pPrChange>
-      </w:pPr>
-      <w:ins w:id="859" w:author="Harvey Shyan Yih Tan" w:date="2019-09-26T15:05:00Z">
-        <w:r>
-          <w:rPr>
-            <w:rFonts w:ascii="Menlo" w:eastAsia="Times New Roman" w:hAnsi="Menlo" w:cs="Menlo"/>
-            <w:color w:val="333333"/>
-            <w:sz w:val="20"/>
-            <w:szCs w:val="20"/>
-          </w:rPr>
-          <w:t xml:space="preserve">&gt; </w:t>
-        </w:r>
-        <w:r>
-          <w:rPr>
-            <w:rFonts w:ascii="Menlo" w:eastAsia="Times New Roman" w:hAnsi="Menlo" w:cs="Menlo"/>
-            <w:color w:val="333333"/>
-            <w:sz w:val="20"/>
-            <w:szCs w:val="20"/>
-          </w:rPr>
-          <w:t>./plot.sh www.tu-berlin.de-p*</w:t>
-        </w:r>
-      </w:ins>
     </w:p>
     <w:p>
       <w:pPr>
@@ -10101,11 +9584,11 @@
         </w:numPr>
         <w:spacing w:before="100" w:beforeAutospacing="1" w:after="100" w:afterAutospacing="1"/>
         <w:rPr>
-          <w:ins w:id="860" w:author="Harvey Shyan Yih Tan" w:date="2019-09-26T17:37:00Z"/>
+          <w:ins w:id="847" w:author="Harvey Shyan Yih Tan" w:date="2019-09-26T17:37:00Z"/>
           <w:rFonts w:ascii="Times" w:hAnsi="Times"/>
           <w:color w:val="000000"/>
         </w:rPr>
-        <w:pPrChange w:id="861" w:author="Harvey Shyan Yih Tan" w:date="2019-09-26T17:37:00Z">
+        <w:pPrChange w:id="848" w:author="Harvey Shyan Yih Tan" w:date="2019-09-26T17:37:00Z">
           <w:pPr>
             <w:numPr>
               <w:numId w:val="10"/>
@@ -10118,12 +9601,12 @@
           </w:pPr>
         </w:pPrChange>
       </w:pPr>
-      <w:ins w:id="862" w:author="Harvey Shyan Yih Tan" w:date="2019-09-26T16:12:00Z">
+      <w:ins w:id="849" w:author="Harvey Shyan Yih Tan" w:date="2019-09-26T16:12:00Z">
         <w:r>
           <w:rPr>
             <w:rFonts w:ascii="Times" w:hAnsi="Times"/>
             <w:color w:val="000000"/>
-            <w:rPrChange w:id="863" w:author="Harvey Shyan Yih Tan" w:date="2019-09-26T16:12:00Z">
+            <w:rPrChange w:id="850" w:author="Harvey Shyan Yih Tan" w:date="2019-09-26T16:12:00Z">
               <w:rPr>
                 <w:rFonts w:ascii="Helvetica Neue" w:hAnsi="Helvetica Neue"/>
                 <w:color w:val="000000"/>
@@ -10139,7 +9622,7 @@
             <w:rStyle w:val="apple-converted-space"/>
             <w:rFonts w:ascii="Times" w:hAnsi="Times"/>
             <w:color w:val="000000"/>
-            <w:rPrChange w:id="864" w:author="Harvey Shyan Yih Tan" w:date="2019-09-26T16:12:00Z">
+            <w:rPrChange w:id="851" w:author="Harvey Shyan Yih Tan" w:date="2019-09-26T16:12:00Z">
               <w:rPr>
                 <w:rStyle w:val="apple-converted-space"/>
                 <w:rFonts w:ascii="Helvetica Neue" w:hAnsi="Helvetica Neue"/>
@@ -10156,7 +9639,7 @@
             <w:rFonts w:ascii="Times" w:hAnsi="Times"/>
             <w:color w:val="000000"/>
             <w:vertAlign w:val="superscript"/>
-            <w:rPrChange w:id="865" w:author="Harvey Shyan Yih Tan" w:date="2019-09-26T16:12:00Z">
+            <w:rPrChange w:id="852" w:author="Harvey Shyan Yih Tan" w:date="2019-09-26T16:12:00Z">
               <w:rPr>
                 <w:rFonts w:ascii="Helvetica Neue" w:hAnsi="Helvetica Neue"/>
                 <w:color w:val="000000"/>
@@ -10174,7 +9657,7 @@
             <w:rFonts w:ascii="Times" w:hAnsi="Times"/>
             <w:color w:val="000000"/>
             <w:vertAlign w:val="superscript"/>
-            <w:rPrChange w:id="866" w:author="Harvey Shyan Yih Tan" w:date="2019-09-26T16:12:00Z">
+            <w:rPrChange w:id="853" w:author="Harvey Shyan Yih Tan" w:date="2019-09-26T16:12:00Z">
               <w:rPr>
                 <w:rStyle w:val="apple-converted-space"/>
                 <w:rFonts w:ascii="Helvetica Neue" w:hAnsi="Helvetica Neue"/>
@@ -10191,7 +9674,7 @@
           <w:rPr>
             <w:rFonts w:ascii="Times" w:hAnsi="Times"/>
             <w:color w:val="000000"/>
-            <w:rPrChange w:id="867" w:author="Harvey Shyan Yih Tan" w:date="2019-09-26T16:12:00Z">
+            <w:rPrChange w:id="854" w:author="Harvey Shyan Yih Tan" w:date="2019-09-26T16:12:00Z">
               <w:rPr>
                 <w:rFonts w:ascii="Helvetica Neue" w:hAnsi="Helvetica Neue"/>
                 <w:color w:val="000000"/>
@@ -10208,7 +9691,7 @@
       <w:pPr>
         <w:spacing w:before="100" w:beforeAutospacing="1" w:after="100" w:afterAutospacing="1"/>
         <w:rPr>
-          <w:ins w:id="868" w:author="Harvey Shyan Yih Tan" w:date="2019-09-26T17:37:00Z"/>
+          <w:ins w:id="855" w:author="Harvey Shyan Yih Tan" w:date="2019-09-26T17:37:00Z"/>
           <w:rFonts w:ascii="Times" w:hAnsi="Times"/>
           <w:color w:val="000000"/>
         </w:rPr>
@@ -10218,12 +9701,12 @@
       <w:pPr>
         <w:spacing w:before="100" w:beforeAutospacing="1" w:after="100" w:afterAutospacing="1"/>
         <w:rPr>
-          <w:ins w:id="869" w:author="Harvey Shyan Yih Tan" w:date="2019-09-26T16:12:00Z"/>
+          <w:ins w:id="856" w:author="Harvey Shyan Yih Tan" w:date="2019-09-26T16:12:00Z"/>
           <w:rFonts w:ascii="Times" w:hAnsi="Times"/>
           <w:color w:val="000000"/>
-          <w:rPrChange w:id="870" w:author="Harvey Shyan Yih Tan" w:date="2019-09-26T17:37:00Z">
-            <w:rPr>
-              <w:ins w:id="871" w:author="Harvey Shyan Yih Tan" w:date="2019-09-26T16:12:00Z"/>
+          <w:rPrChange w:id="857" w:author="Harvey Shyan Yih Tan" w:date="2019-09-26T17:37:00Z">
+            <w:rPr>
+              <w:ins w:id="858" w:author="Harvey Shyan Yih Tan" w:date="2019-09-26T16:12:00Z"/>
               <w:rFonts w:ascii="Helvetica Neue" w:hAnsi="Helvetica Neue"/>
               <w:color w:val="000000"/>
               <w:sz w:val="21"/>
@@ -10231,7 +9714,7 @@
             </w:rPr>
           </w:rPrChange>
         </w:rPr>
-        <w:pPrChange w:id="872" w:author="Harvey Shyan Yih Tan" w:date="2019-09-26T17:37:00Z">
+        <w:pPrChange w:id="859" w:author="Harvey Shyan Yih Tan" w:date="2019-09-26T17:37:00Z">
           <w:pPr>
             <w:numPr>
               <w:numId w:val="10"/>
@@ -10253,17 +9736,17 @@
         </w:numPr>
         <w:spacing w:before="100" w:beforeAutospacing="1" w:after="100" w:afterAutospacing="1"/>
         <w:rPr>
-          <w:ins w:id="873" w:author="Harvey Shyan Yih Tan" w:date="2019-09-26T17:37:00Z"/>
+          <w:ins w:id="860" w:author="Harvey Shyan Yih Tan" w:date="2019-09-26T17:37:00Z"/>
           <w:rFonts w:ascii="Times" w:hAnsi="Times"/>
           <w:color w:val="000000"/>
         </w:rPr>
       </w:pPr>
-      <w:ins w:id="874" w:author="Harvey Shyan Yih Tan" w:date="2019-09-26T16:12:00Z">
+      <w:ins w:id="861" w:author="Harvey Shyan Yih Tan" w:date="2019-09-26T16:12:00Z">
         <w:r>
           <w:rPr>
             <w:rFonts w:ascii="Times" w:hAnsi="Times"/>
             <w:color w:val="000000"/>
-            <w:rPrChange w:id="875" w:author="Harvey Shyan Yih Tan" w:date="2019-09-26T16:12:00Z">
+            <w:rPrChange w:id="862" w:author="Harvey Shyan Yih Tan" w:date="2019-09-26T16:12:00Z">
               <w:rPr>
                 <w:rFonts w:ascii="Helvetica Neue" w:hAnsi="Helvetica Neue"/>
                 <w:color w:val="000000"/>
@@ -10272,7 +9755,6 @@
               </w:rPr>
             </w:rPrChange>
           </w:rPr>
-          <w:lastRenderedPageBreak/>
           <w:t>Is the delay to the destinations constant or does it vary over time? Explain why.</w:t>
         </w:r>
       </w:ins>
@@ -10281,12 +9763,12 @@
       <w:pPr>
         <w:spacing w:before="100" w:beforeAutospacing="1" w:after="100" w:afterAutospacing="1"/>
         <w:rPr>
-          <w:ins w:id="876" w:author="Harvey Shyan Yih Tan" w:date="2019-09-26T16:12:00Z"/>
+          <w:ins w:id="863" w:author="Harvey Shyan Yih Tan" w:date="2019-09-26T16:12:00Z"/>
           <w:rFonts w:ascii="Times" w:hAnsi="Times"/>
           <w:color w:val="000000"/>
-          <w:rPrChange w:id="877" w:author="Harvey Shyan Yih Tan" w:date="2019-09-26T17:37:00Z">
-            <w:rPr>
-              <w:ins w:id="878" w:author="Harvey Shyan Yih Tan" w:date="2019-09-26T16:12:00Z"/>
+          <w:rPrChange w:id="864" w:author="Harvey Shyan Yih Tan" w:date="2019-09-26T17:37:00Z">
+            <w:rPr>
+              <w:ins w:id="865" w:author="Harvey Shyan Yih Tan" w:date="2019-09-26T16:12:00Z"/>
               <w:rFonts w:ascii="Helvetica Neue" w:hAnsi="Helvetica Neue"/>
               <w:color w:val="000000"/>
               <w:sz w:val="21"/>
@@ -10294,7 +9776,7 @@
             </w:rPr>
           </w:rPrChange>
         </w:rPr>
-        <w:pPrChange w:id="879" w:author="Harvey Shyan Yih Tan" w:date="2019-09-26T17:37:00Z">
+        <w:pPrChange w:id="866" w:author="Harvey Shyan Yih Tan" w:date="2019-09-26T17:37:00Z">
           <w:pPr>
             <w:numPr>
               <w:numId w:val="10"/>
@@ -10316,11 +9798,11 @@
         </w:numPr>
         <w:spacing w:before="100" w:beforeAutospacing="1" w:after="100" w:afterAutospacing="1"/>
         <w:rPr>
-          <w:ins w:id="880" w:author="Harvey Shyan Yih Tan" w:date="2019-09-26T16:17:00Z"/>
+          <w:ins w:id="867" w:author="Harvey Shyan Yih Tan" w:date="2019-09-26T16:17:00Z"/>
           <w:rFonts w:ascii="Times" w:hAnsi="Times"/>
           <w:color w:val="000000"/>
         </w:rPr>
-        <w:pPrChange w:id="881" w:author="Harvey Shyan Yih Tan" w:date="2019-09-26T17:37:00Z">
+        <w:pPrChange w:id="868" w:author="Harvey Shyan Yih Tan" w:date="2019-09-26T17:37:00Z">
           <w:pPr>
             <w:numPr>
               <w:numId w:val="10"/>
@@ -10333,12 +9815,12 @@
           </w:pPr>
         </w:pPrChange>
       </w:pPr>
-      <w:ins w:id="882" w:author="Harvey Shyan Yih Tan" w:date="2019-09-26T16:12:00Z">
+      <w:ins w:id="869" w:author="Harvey Shyan Yih Tan" w:date="2019-09-26T16:12:00Z">
         <w:r>
           <w:rPr>
             <w:rFonts w:ascii="Times" w:hAnsi="Times"/>
             <w:color w:val="000000"/>
-            <w:rPrChange w:id="883" w:author="Harvey Shyan Yih Tan" w:date="2019-09-26T16:12:00Z">
+            <w:rPrChange w:id="870" w:author="Harvey Shyan Yih Tan" w:date="2019-09-26T16:12:00Z">
               <w:rPr>
                 <w:rFonts w:ascii="Helvetica Neue" w:hAnsi="Helvetica Neue"/>
                 <w:color w:val="000000"/>
@@ -10354,7 +9836,7 @@
             <w:rStyle w:val="apple-converted-space"/>
             <w:rFonts w:ascii="Times" w:hAnsi="Times"/>
             <w:color w:val="000000"/>
-            <w:rPrChange w:id="884" w:author="Harvey Shyan Yih Tan" w:date="2019-09-26T16:12:00Z">
+            <w:rPrChange w:id="871" w:author="Harvey Shyan Yih Tan" w:date="2019-09-26T16:12:00Z">
               <w:rPr>
                 <w:rStyle w:val="apple-converted-space"/>
                 <w:rFonts w:ascii="Helvetica Neue" w:hAnsi="Helvetica Neue"/>
@@ -10370,7 +9852,7 @@
           <w:rPr>
             <w:rFonts w:ascii="Times" w:hAnsi="Times"/>
             <w:color w:val="000000"/>
-            <w:rPrChange w:id="885" w:author="Harvey Shyan Yih Tan" w:date="2019-09-26T16:12:00Z">
+            <w:rPrChange w:id="872" w:author="Harvey Shyan Yih Tan" w:date="2019-09-26T16:12:00Z">
               <w:rPr>
                 <w:rFonts w:ascii="Helvetica Neue" w:hAnsi="Helvetica Neue"/>
                 <w:color w:val="000000"/>
@@ -10385,7 +9867,7 @@
           <w:rPr>
             <w:rFonts w:ascii="Times" w:hAnsi="Times"/>
             <w:color w:val="000000"/>
-            <w:rPrChange w:id="886" w:author="Harvey Shyan Yih Tan" w:date="2019-09-26T16:12:00Z">
+            <w:rPrChange w:id="873" w:author="Harvey Shyan Yih Tan" w:date="2019-09-26T16:12:00Z">
               <w:rPr>
                 <w:rFonts w:ascii="Helvetica Neue" w:hAnsi="Helvetica Neue"/>
                 <w:color w:val="000000"/>
@@ -10400,7 +9882,7 @@
           <w:rPr>
             <w:rFonts w:ascii="Times" w:hAnsi="Times"/>
             <w:color w:val="000000"/>
-            <w:rPrChange w:id="887" w:author="Harvey Shyan Yih Tan" w:date="2019-09-26T16:12:00Z">
+            <w:rPrChange w:id="874" w:author="Harvey Shyan Yih Tan" w:date="2019-09-26T16:12:00Z">
               <w:rPr>
                 <w:rFonts w:ascii="Helvetica Neue" w:hAnsi="Helvetica Neue"/>
                 <w:color w:val="000000"/>
@@ -10416,7 +9898,7 @@
             <w:rStyle w:val="Hyperlink"/>
             <w:rFonts w:ascii="Times" w:hAnsi="Times"/>
             <w:color w:val="3BA0F3"/>
-            <w:rPrChange w:id="888" w:author="Harvey Shyan Yih Tan" w:date="2019-09-26T16:12:00Z">
+            <w:rPrChange w:id="875" w:author="Harvey Shyan Yih Tan" w:date="2019-09-26T16:12:00Z">
               <w:rPr>
                 <w:rStyle w:val="Hyperlink"/>
                 <w:rFonts w:ascii="Helvetica Neue" w:hAnsi="Helvetica Neue"/>
@@ -10433,7 +9915,7 @@
             <w:rStyle w:val="apple-converted-space"/>
             <w:rFonts w:ascii="Times" w:hAnsi="Times"/>
             <w:color w:val="3BA0F3"/>
-            <w:rPrChange w:id="889" w:author="Harvey Shyan Yih Tan" w:date="2019-09-26T16:12:00Z">
+            <w:rPrChange w:id="876" w:author="Harvey Shyan Yih Tan" w:date="2019-09-26T16:12:00Z">
               <w:rPr>
                 <w:rStyle w:val="apple-converted-space"/>
                 <w:rFonts w:ascii="Helvetica Neue" w:hAnsi="Helvetica Neue"/>
@@ -10449,7 +9931,7 @@
           <w:rPr>
             <w:rFonts w:ascii="Times" w:hAnsi="Times"/>
             <w:color w:val="000000"/>
-            <w:rPrChange w:id="890" w:author="Harvey Shyan Yih Tan" w:date="2019-09-26T16:12:00Z">
+            <w:rPrChange w:id="877" w:author="Harvey Shyan Yih Tan" w:date="2019-09-26T16:12:00Z">
               <w:rPr>
                 <w:rFonts w:ascii="Helvetica Neue" w:hAnsi="Helvetica Neue"/>
                 <w:color w:val="000000"/>
@@ -10464,7 +9946,7 @@
           <w:rPr>
             <w:rFonts w:ascii="Times" w:hAnsi="Times"/>
             <w:color w:val="000000"/>
-            <w:rPrChange w:id="891" w:author="Harvey Shyan Yih Tan" w:date="2019-09-26T16:12:00Z">
+            <w:rPrChange w:id="878" w:author="Harvey Shyan Yih Tan" w:date="2019-09-26T16:12:00Z">
               <w:rPr>
                 <w:rFonts w:ascii="Helvetica Neue" w:hAnsi="Helvetica Neue"/>
                 <w:color w:val="000000"/>
@@ -10481,18 +9963,19 @@
       <w:pPr>
         <w:spacing w:before="100" w:beforeAutospacing="1" w:after="100" w:afterAutospacing="1"/>
         <w:rPr>
-          <w:ins w:id="892" w:author="Harvey Shyan Yih Tan" w:date="2019-09-26T17:40:00Z"/>
+          <w:ins w:id="879" w:author="Harvey Shyan Yih Tan" w:date="2019-09-26T17:40:00Z"/>
           <w:rFonts w:ascii="Times" w:hAnsi="Times"/>
           <w:color w:val="000000"/>
         </w:rPr>
       </w:pPr>
       <w:proofErr w:type="gramStart"/>
-      <w:ins w:id="893" w:author="Harvey Shyan Yih Tan" w:date="2019-09-26T17:38:00Z">
+      <w:ins w:id="880" w:author="Harvey Shyan Yih Tan" w:date="2019-09-26T17:38:00Z">
         <w:r>
           <w:rPr>
             <w:rFonts w:ascii="Times" w:hAnsi="Times"/>
             <w:color w:val="000000"/>
           </w:rPr>
+          <w:lastRenderedPageBreak/>
           <w:t>Yes it is</w:t>
         </w:r>
         <w:proofErr w:type="gramEnd"/>
@@ -10504,7 +9987,7 @@
           <w:t xml:space="preserve"> in Switzerlan</w:t>
         </w:r>
       </w:ins>
-      <w:ins w:id="894" w:author="Harvey Shyan Yih Tan" w:date="2019-09-26T17:40:00Z">
+      <w:ins w:id="881" w:author="Harvey Shyan Yih Tan" w:date="2019-09-26T17:40:00Z">
         <w:r>
           <w:rPr>
             <w:rFonts w:ascii="Times" w:hAnsi="Times"/>
@@ -10512,8 +9995,6 @@
           </w:rPr>
           <w:t>d.</w:t>
         </w:r>
-        <w:bookmarkStart w:id="895" w:name="_GoBack"/>
-        <w:bookmarkEnd w:id="895"/>
         <w:r>
           <w:rPr>
             <w:rFonts w:ascii="Times" w:hAnsi="Times"/>
@@ -10568,24 +10049,39 @@
       <w:pPr>
         <w:spacing w:before="100" w:beforeAutospacing="1" w:after="100" w:afterAutospacing="1"/>
         <w:rPr>
-          <w:ins w:id="896" w:author="Harvey Shyan Yih Tan" w:date="2019-09-26T17:37:00Z"/>
+          <w:ins w:id="882" w:author="Harvey Shyan Yih Tan" w:date="2019-09-26T16:12:00Z"/>
           <w:rFonts w:ascii="Times" w:hAnsi="Times"/>
           <w:color w:val="000000"/>
-        </w:rPr>
-        <w:pPrChange w:id="897" w:author="Harvey Shyan Yih Tan" w:date="2019-09-26T17:37:00Z">
+          <w:rPrChange w:id="883" w:author="Harvey Shyan Yih Tan" w:date="2019-09-26T16:12:00Z">
+            <w:rPr>
+              <w:ins w:id="884" w:author="Harvey Shyan Yih Tan" w:date="2019-09-26T16:12:00Z"/>
+              <w:rFonts w:ascii="Helvetica Neue" w:hAnsi="Helvetica Neue"/>
+              <w:color w:val="000000"/>
+              <w:sz w:val="21"/>
+              <w:szCs w:val="21"/>
+            </w:rPr>
+          </w:rPrChange>
+        </w:rPr>
+        <w:pPrChange w:id="885" w:author="Harvey Shyan Yih Tan" w:date="2019-09-26T17:37:00Z">
           <w:pPr>
+            <w:numPr>
+              <w:numId w:val="10"/>
+            </w:numPr>
+            <w:tabs>
+              <w:tab w:val="num" w:pos="720"/>
+            </w:tabs>
             <w:spacing w:before="100" w:beforeAutospacing="1" w:after="100" w:afterAutospacing="1"/>
+            <w:ind w:left="720" w:hanging="360"/>
           </w:pPr>
         </w:pPrChange>
       </w:pPr>
-      <w:ins w:id="898" w:author="Harvey Shyan Yih Tan" w:date="2019-09-26T17:40:00Z">
+      <w:ins w:id="886" w:author="Harvey Shyan Yih Tan" w:date="2019-09-26T17:40:00Z">
         <w:r>
           <w:rPr>
             <w:rFonts w:ascii="Times" w:hAnsi="Times"/>
             <w:noProof/>
             <w:color w:val="000000"/>
           </w:rPr>
-          <w:lastRenderedPageBreak/>
           <w:drawing>
             <wp:inline distT="0" distB="0" distL="0" distR="0" wp14:anchorId="7638482B" wp14:editId="1A1D324A">
               <wp:extent cx="5727700" cy="4120515"/>
@@ -10632,22 +10128,17 @@
     </w:p>
     <w:p>
       <w:pPr>
+        <w:numPr>
+          <w:ilvl w:val="0"/>
+          <w:numId w:val="10"/>
+        </w:numPr>
         <w:spacing w:before="100" w:beforeAutospacing="1" w:after="100" w:afterAutospacing="1"/>
         <w:rPr>
-          <w:ins w:id="899" w:author="Harvey Shyan Yih Tan" w:date="2019-09-26T16:12:00Z"/>
+          <w:ins w:id="887" w:author="Harvey Shyan Yih Tan" w:date="2019-09-26T16:17:00Z"/>
           <w:rFonts w:ascii="Times" w:hAnsi="Times"/>
           <w:color w:val="000000"/>
-          <w:rPrChange w:id="900" w:author="Harvey Shyan Yih Tan" w:date="2019-09-26T16:12:00Z">
-            <w:rPr>
-              <w:ins w:id="901" w:author="Harvey Shyan Yih Tan" w:date="2019-09-26T16:12:00Z"/>
-              <w:rFonts w:ascii="Helvetica Neue" w:hAnsi="Helvetica Neue"/>
-              <w:color w:val="000000"/>
-              <w:sz w:val="21"/>
-              <w:szCs w:val="21"/>
-            </w:rPr>
-          </w:rPrChange>
-        </w:rPr>
-        <w:pPrChange w:id="902" w:author="Harvey Shyan Yih Tan" w:date="2019-09-26T17:37:00Z">
+        </w:rPr>
+        <w:pPrChange w:id="888" w:author="Harvey Shyan Yih Tan" w:date="2019-09-26T17:37:00Z">
           <w:pPr>
             <w:numPr>
               <w:numId w:val="10"/>
@@ -10660,20 +10151,42 @@
           </w:pPr>
         </w:pPrChange>
       </w:pPr>
+      <w:ins w:id="889" w:author="Harvey Shyan Yih Tan" w:date="2019-09-26T16:12:00Z">
+        <w:r>
+          <w:rPr>
+            <w:rFonts w:ascii="Times" w:hAnsi="Times"/>
+            <w:color w:val="000000"/>
+            <w:rPrChange w:id="890" w:author="Harvey Shyan Yih Tan" w:date="2019-09-26T16:12:00Z">
+              <w:rPr>
+                <w:rFonts w:ascii="Helvetica Neue" w:hAnsi="Helvetica Neue"/>
+                <w:color w:val="000000"/>
+                <w:sz w:val="21"/>
+                <w:szCs w:val="21"/>
+              </w:rPr>
+            </w:rPrChange>
+          </w:rPr>
+          <w:t>The measured delay (i.e., the delay you can see in the graphs) is composed of propagation delay, transmission delay, processing delay and queuing delay. Which of these delays depend on the packet size and which do not?</w:t>
+        </w:r>
+      </w:ins>
     </w:p>
     <w:p>
       <w:pPr>
-        <w:numPr>
-          <w:ilvl w:val="0"/>
-          <w:numId w:val="10"/>
-        </w:numPr>
         <w:spacing w:before="100" w:beforeAutospacing="1" w:after="100" w:afterAutospacing="1"/>
         <w:rPr>
-          <w:ins w:id="903" w:author="Harvey Shyan Yih Tan" w:date="2019-09-26T16:17:00Z"/>
+          <w:ins w:id="891" w:author="Harvey Shyan Yih Tan" w:date="2019-09-26T16:12:00Z"/>
           <w:rFonts w:ascii="Times" w:hAnsi="Times"/>
           <w:color w:val="000000"/>
-        </w:rPr>
-        <w:pPrChange w:id="904" w:author="Harvey Shyan Yih Tan" w:date="2019-09-26T17:37:00Z">
+          <w:rPrChange w:id="892" w:author="Harvey Shyan Yih Tan" w:date="2019-09-26T16:12:00Z">
+            <w:rPr>
+              <w:ins w:id="893" w:author="Harvey Shyan Yih Tan" w:date="2019-09-26T16:12:00Z"/>
+              <w:rFonts w:ascii="Helvetica Neue" w:hAnsi="Helvetica Neue"/>
+              <w:color w:val="000000"/>
+              <w:sz w:val="21"/>
+              <w:szCs w:val="21"/>
+            </w:rPr>
+          </w:rPrChange>
+        </w:rPr>
+        <w:pPrChange w:id="894" w:author="Harvey Shyan Yih Tan" w:date="2019-09-26T17:37:00Z">
           <w:pPr>
             <w:numPr>
               <w:numId w:val="10"/>
@@ -10686,54 +10199,6 @@
           </w:pPr>
         </w:pPrChange>
       </w:pPr>
-      <w:ins w:id="905" w:author="Harvey Shyan Yih Tan" w:date="2019-09-26T16:12:00Z">
-        <w:r>
-          <w:rPr>
-            <w:rFonts w:ascii="Times" w:hAnsi="Times"/>
-            <w:color w:val="000000"/>
-            <w:rPrChange w:id="906" w:author="Harvey Shyan Yih Tan" w:date="2019-09-26T16:12:00Z">
-              <w:rPr>
-                <w:rFonts w:ascii="Helvetica Neue" w:hAnsi="Helvetica Neue"/>
-                <w:color w:val="000000"/>
-                <w:sz w:val="21"/>
-                <w:szCs w:val="21"/>
-              </w:rPr>
-            </w:rPrChange>
-          </w:rPr>
-          <w:t>The measured delay (i.e., the delay you can see in the graphs) is composed of propagation delay, transmission delay, processing delay and queuing delay. Which of these delays depend on the packet size and which do not?</w:t>
-        </w:r>
-      </w:ins>
-    </w:p>
-    <w:p>
-      <w:pPr>
-        <w:spacing w:before="100" w:beforeAutospacing="1" w:after="100" w:afterAutospacing="1"/>
-        <w:rPr>
-          <w:ins w:id="907" w:author="Harvey Shyan Yih Tan" w:date="2019-09-26T16:12:00Z"/>
-          <w:rFonts w:ascii="Times" w:hAnsi="Times"/>
-          <w:color w:val="000000"/>
-          <w:rPrChange w:id="908" w:author="Harvey Shyan Yih Tan" w:date="2019-09-26T16:12:00Z">
-            <w:rPr>
-              <w:ins w:id="909" w:author="Harvey Shyan Yih Tan" w:date="2019-09-26T16:12:00Z"/>
-              <w:rFonts w:ascii="Helvetica Neue" w:hAnsi="Helvetica Neue"/>
-              <w:color w:val="000000"/>
-              <w:sz w:val="21"/>
-              <w:szCs w:val="21"/>
-            </w:rPr>
-          </w:rPrChange>
-        </w:rPr>
-        <w:pPrChange w:id="910" w:author="Harvey Shyan Yih Tan" w:date="2019-09-26T17:37:00Z">
-          <w:pPr>
-            <w:numPr>
-              <w:numId w:val="10"/>
-            </w:numPr>
-            <w:tabs>
-              <w:tab w:val="num" w:pos="720"/>
-            </w:tabs>
-            <w:spacing w:before="100" w:beforeAutospacing="1" w:after="100" w:afterAutospacing="1"/>
-            <w:ind w:left="720" w:hanging="360"/>
-          </w:pPr>
-        </w:pPrChange>
-      </w:pPr>
     </w:p>
     <w:p>
       <w:pPr>
@@ -10743,12 +10208,12 @@
           <w:numId w:val="8"/>
         </w:numPr>
         <w:rPr>
-          <w:del w:id="911" w:author="Harvey Shyan Yih Tan" w:date="2019-09-26T16:12:00Z"/>
-          <w:rFonts w:ascii="Times" w:hAnsi="Times"/>
-          <w:lang w:val="en-US"/>
-          <w:rPrChange w:id="912" w:author="Harvey Shyan Yih Tan" w:date="2019-09-26T16:12:00Z">
-            <w:rPr>
-              <w:del w:id="913" w:author="Harvey Shyan Yih Tan" w:date="2019-09-26T16:12:00Z"/>
+          <w:del w:id="895" w:author="Harvey Shyan Yih Tan" w:date="2019-09-26T16:12:00Z"/>
+          <w:rFonts w:ascii="Times" w:hAnsi="Times"/>
+          <w:lang w:val="en-US"/>
+          <w:rPrChange w:id="896" w:author="Harvey Shyan Yih Tan" w:date="2019-09-26T16:12:00Z">
+            <w:rPr>
+              <w:del w:id="897" w:author="Harvey Shyan Yih Tan" w:date="2019-09-26T16:12:00Z"/>
               <w:rFonts w:ascii="Times" w:hAnsi="Times"/>
               <w:i/>
               <w:iCs/>
@@ -10756,7 +10221,7 @@
             </w:rPr>
           </w:rPrChange>
         </w:rPr>
-        <w:pPrChange w:id="914" w:author="Harvey Shyan Yih Tan" w:date="2019-09-26T17:37:00Z">
+        <w:pPrChange w:id="898" w:author="Harvey Shyan Yih Tan" w:date="2019-09-26T17:37:00Z">
           <w:pPr/>
         </w:pPrChange>
       </w:pPr>
@@ -10767,7 +10232,7 @@
           <w:rFonts w:ascii="Times" w:hAnsi="Times"/>
           <w:lang w:val="en-US"/>
         </w:rPr>
-        <w:pPrChange w:id="915" w:author="Harvey Shyan Yih Tan" w:date="2019-09-26T17:37:00Z">
+        <w:pPrChange w:id="899" w:author="Harvey Shyan Yih Tan" w:date="2019-09-26T17:37:00Z">
           <w:pPr/>
         </w:pPrChange>
       </w:pPr>
@@ -10777,14 +10242,14 @@
         <w:rPr>
           <w:rFonts w:ascii="Times" w:hAnsi="Times"/>
           <w:lang w:val="en-US"/>
-          <w:rPrChange w:id="916" w:author="Harvey Shyan Yih Tan" w:date="2019-09-26T01:31:00Z">
+          <w:rPrChange w:id="900" w:author="Harvey Shyan Yih Tan" w:date="2019-09-26T01:31:00Z">
             <w:rPr>
               <w:rFonts w:ascii="Times" w:hAnsi="Times"/>
               <w:lang w:val="en-US"/>
             </w:rPr>
           </w:rPrChange>
         </w:rPr>
-        <w:pPrChange w:id="917" w:author="Harvey Shyan Yih Tan" w:date="2019-09-26T17:37:00Z">
+        <w:pPrChange w:id="901" w:author="Harvey Shyan Yih Tan" w:date="2019-09-26T17:37:00Z">
           <w:pPr/>
         </w:pPrChange>
       </w:pPr>

</xml_diff>